<commit_message>
correccion en la version
</commit_message>
<xml_diff>
--- a/Documentos/PLAGESCAM.docx
+++ b/Documentos/PLAGESCAM.docx
@@ -128,8 +128,10 @@
           <w:sz w:val="36"/>
           <w:szCs w:val="36"/>
         </w:rPr>
-        <w:t>4</w:t>
-      </w:r>
+        <w:t>5</w:t>
+      </w:r>
+      <w:bookmarkStart w:id="1" w:name="_GoBack"/>
+      <w:bookmarkEnd w:id="1"/>
     </w:p>
     <w:p>
       <w:pPr>
@@ -780,25 +782,7 @@
                 <w:sz w:val="20"/>
                 <w:szCs w:val="20"/>
               </w:rPr>
-              <w:t xml:space="preserve">Franco Samuel </w:t>
-            </w:r>
-            <w:proofErr w:type="spellStart"/>
-            <w:r>
-              <w:rPr>
-                <w:rFonts w:ascii="Arial" w:eastAsia="Arial" w:hAnsi="Arial" w:cs="Arial"/>
-                <w:sz w:val="20"/>
-                <w:szCs w:val="20"/>
-              </w:rPr>
-              <w:t>Mecca</w:t>
-            </w:r>
-            <w:proofErr w:type="spellEnd"/>
-            <w:r>
-              <w:rPr>
-                <w:rFonts w:ascii="Arial" w:eastAsia="Arial" w:hAnsi="Arial" w:cs="Arial"/>
-                <w:sz w:val="20"/>
-                <w:szCs w:val="20"/>
-              </w:rPr>
-              <w:t xml:space="preserve"> Paredes</w:t>
+              <w:t>Franco Samuel Mecca Paredes</w:t>
             </w:r>
           </w:p>
         </w:tc>
@@ -920,25 +904,7 @@
                 <w:sz w:val="20"/>
                 <w:szCs w:val="20"/>
               </w:rPr>
-              <w:t xml:space="preserve">Carlos Iván </w:t>
-            </w:r>
-            <w:proofErr w:type="spellStart"/>
-            <w:r>
-              <w:rPr>
-                <w:rFonts w:ascii="Arial" w:eastAsia="Arial" w:hAnsi="Arial" w:cs="Arial"/>
-                <w:sz w:val="20"/>
-                <w:szCs w:val="20"/>
-              </w:rPr>
-              <w:t>Poclín</w:t>
-            </w:r>
-            <w:proofErr w:type="spellEnd"/>
-            <w:r>
-              <w:rPr>
-                <w:rFonts w:ascii="Arial" w:eastAsia="Arial" w:hAnsi="Arial" w:cs="Arial"/>
-                <w:sz w:val="20"/>
-                <w:szCs w:val="20"/>
-              </w:rPr>
-              <w:t xml:space="preserve"> Meza</w:t>
+              <w:t>Carlos Iván Poclín Meza</w:t>
             </w:r>
           </w:p>
         </w:tc>
@@ -3502,7 +3468,7 @@
           <w:szCs w:val="28"/>
         </w:rPr>
       </w:pPr>
-      <w:bookmarkStart w:id="1" w:name="_Toc530092198"/>
+      <w:bookmarkStart w:id="2" w:name="_Toc530092198"/>
       <w:r>
         <w:rPr>
           <w:rFonts w:ascii="Arial" w:hAnsi="Arial" w:cs="Arial"/>
@@ -3513,7 +3479,7 @@
         </w:rPr>
         <w:t>Introducción</w:t>
       </w:r>
-      <w:bookmarkEnd w:id="1"/>
+      <w:bookmarkEnd w:id="2"/>
     </w:p>
     <w:p>
       <w:pPr>
@@ -3601,7 +3567,7 @@
           <w:szCs w:val="28"/>
         </w:rPr>
       </w:pPr>
-      <w:bookmarkStart w:id="2" w:name="_Toc530092199"/>
+      <w:bookmarkStart w:id="3" w:name="_Toc530092199"/>
       <w:r>
         <w:rPr>
           <w:rFonts w:ascii="Arial" w:hAnsi="Arial" w:cs="Arial"/>
@@ -3812,14 +3778,12 @@
                 <w:rFonts w:ascii="Arial" w:hAnsi="Arial" w:cs="Arial"/>
               </w:rPr>
             </w:pPr>
-            <w:proofErr w:type="spellStart"/>
             <w:r>
               <w:rPr>
                 <w:rFonts w:ascii="Arial" w:hAnsi="Arial" w:cs="Arial"/>
               </w:rPr>
               <w:t>StakeHolder</w:t>
             </w:r>
-            <w:proofErr w:type="spellEnd"/>
           </w:p>
         </w:tc>
         <w:tc>
@@ -4070,7 +4034,7 @@
         </w:rPr>
         <w:t>Políticas para el desarrollo</w:t>
       </w:r>
-      <w:bookmarkEnd w:id="2"/>
+      <w:bookmarkEnd w:id="3"/>
     </w:p>
     <w:p>
       <w:pPr>
@@ -4098,14 +4062,14 @@
       <w:pPr>
         <w:pStyle w:val="Ttulo2"/>
       </w:pPr>
-      <w:bookmarkStart w:id="3" w:name="_Toc529738822"/>
-      <w:bookmarkStart w:id="4" w:name="_Toc530092200"/>
+      <w:bookmarkStart w:id="4" w:name="_Toc529738822"/>
+      <w:bookmarkStart w:id="5" w:name="_Toc530092200"/>
       <w:r>
         <w:lastRenderedPageBreak/>
         <w:t>Recibir y analizar la petición</w:t>
       </w:r>
-      <w:bookmarkEnd w:id="3"/>
       <w:bookmarkEnd w:id="4"/>
+      <w:bookmarkEnd w:id="5"/>
     </w:p>
     <w:p>
       <w:pPr>
@@ -4217,13 +4181,13 @@
       <w:pPr>
         <w:pStyle w:val="Ttulo2"/>
       </w:pPr>
-      <w:bookmarkStart w:id="5" w:name="_Toc529738823"/>
-      <w:bookmarkStart w:id="6" w:name="_Toc530092201"/>
+      <w:bookmarkStart w:id="6" w:name="_Toc529738823"/>
+      <w:bookmarkStart w:id="7" w:name="_Toc530092201"/>
       <w:r>
         <w:t>Clasificar el cambio</w:t>
       </w:r>
-      <w:bookmarkEnd w:id="5"/>
       <w:bookmarkEnd w:id="6"/>
+      <w:bookmarkEnd w:id="7"/>
     </w:p>
     <w:p>
       <w:pPr>
@@ -4291,13 +4255,13 @@
       <w:pPr>
         <w:pStyle w:val="Ttulo2"/>
       </w:pPr>
-      <w:bookmarkStart w:id="7" w:name="_Toc529738824"/>
-      <w:bookmarkStart w:id="8" w:name="_Toc530092202"/>
+      <w:bookmarkStart w:id="8" w:name="_Toc529738824"/>
+      <w:bookmarkStart w:id="9" w:name="_Toc530092202"/>
       <w:r>
         <w:t>Evaluación del impacto y riesgos</w:t>
       </w:r>
-      <w:bookmarkEnd w:id="7"/>
       <w:bookmarkEnd w:id="8"/>
+      <w:bookmarkEnd w:id="9"/>
     </w:p>
     <w:p>
       <w:pPr>
@@ -4387,13 +4351,13 @@
       <w:pPr>
         <w:pStyle w:val="Ttulo2"/>
       </w:pPr>
-      <w:bookmarkStart w:id="9" w:name="_Toc529738825"/>
-      <w:bookmarkStart w:id="10" w:name="_Toc530092203"/>
+      <w:bookmarkStart w:id="10" w:name="_Toc529738825"/>
+      <w:bookmarkStart w:id="11" w:name="_Toc530092203"/>
       <w:r>
         <w:t>Aprobación del cambio</w:t>
       </w:r>
-      <w:bookmarkEnd w:id="9"/>
       <w:bookmarkEnd w:id="10"/>
+      <w:bookmarkEnd w:id="11"/>
     </w:p>
     <w:p>
       <w:pPr>
@@ -4505,13 +4469,13 @@
       <w:pPr>
         <w:pStyle w:val="Ttulo2"/>
       </w:pPr>
-      <w:bookmarkStart w:id="11" w:name="_Toc529738826"/>
-      <w:bookmarkStart w:id="12" w:name="_Toc530092204"/>
+      <w:bookmarkStart w:id="12" w:name="_Toc529738826"/>
+      <w:bookmarkStart w:id="13" w:name="_Toc530092204"/>
       <w:r>
         <w:t>Planificación y calendarización</w:t>
       </w:r>
-      <w:bookmarkEnd w:id="11"/>
       <w:bookmarkEnd w:id="12"/>
+      <w:bookmarkEnd w:id="13"/>
     </w:p>
     <w:p>
       <w:pPr>
@@ -4562,23 +4526,7 @@
           <w:rFonts w:ascii="Arial" w:hAnsi="Arial" w:cs="Arial"/>
           <w:color w:val="000000"/>
         </w:rPr>
-        <w:t xml:space="preserve">Todo cambio urgente o critico implementado marcara un </w:t>
-      </w:r>
-      <w:proofErr w:type="spellStart"/>
-      <w:r>
-        <w:rPr>
-          <w:rFonts w:ascii="Arial" w:hAnsi="Arial" w:cs="Arial"/>
-          <w:color w:val="000000"/>
-        </w:rPr>
-        <w:t>checkpoint</w:t>
-      </w:r>
-      <w:proofErr w:type="spellEnd"/>
-      <w:r>
-        <w:rPr>
-          <w:rFonts w:ascii="Arial" w:hAnsi="Arial" w:cs="Arial"/>
-          <w:color w:val="000000"/>
-        </w:rPr>
-        <w:t xml:space="preserve"> del cual se re planificara el proyecto, y será limitado por las líneas base, las prioridades y </w:t>
+        <w:t xml:space="preserve">Todo cambio urgente o critico implementado marcara un checkpoint del cual se re planificara el proyecto, y será limitado por las líneas base, las prioridades y </w:t>
       </w:r>
       <w:r>
         <w:rPr>
@@ -4625,13 +4573,13 @@
       <w:pPr>
         <w:pStyle w:val="Ttulo2"/>
       </w:pPr>
-      <w:bookmarkStart w:id="13" w:name="_Toc529738827"/>
-      <w:bookmarkStart w:id="14" w:name="_Toc530092205"/>
+      <w:bookmarkStart w:id="14" w:name="_Toc529738827"/>
+      <w:bookmarkStart w:id="15" w:name="_Toc530092205"/>
       <w:r>
         <w:t>Implementación</w:t>
       </w:r>
-      <w:bookmarkEnd w:id="13"/>
       <w:bookmarkEnd w:id="14"/>
+      <w:bookmarkEnd w:id="15"/>
     </w:p>
     <w:p>
       <w:pPr>
@@ -4743,13 +4691,13 @@
       <w:pPr>
         <w:pStyle w:val="Ttulo2"/>
       </w:pPr>
-      <w:bookmarkStart w:id="15" w:name="_Toc529738828"/>
-      <w:bookmarkStart w:id="16" w:name="_Toc530092206"/>
+      <w:bookmarkStart w:id="16" w:name="_Toc529738828"/>
+      <w:bookmarkStart w:id="17" w:name="_Toc530092206"/>
       <w:r>
         <w:t>Verificación de la implementación</w:t>
       </w:r>
-      <w:bookmarkEnd w:id="15"/>
       <w:bookmarkEnd w:id="16"/>
+      <w:bookmarkEnd w:id="17"/>
     </w:p>
     <w:p>
       <w:pPr>
@@ -4829,13 +4777,13 @@
       <w:pPr>
         <w:pStyle w:val="Ttulo2"/>
       </w:pPr>
-      <w:bookmarkStart w:id="17" w:name="_Toc529738829"/>
-      <w:bookmarkStart w:id="18" w:name="_Toc530092207"/>
+      <w:bookmarkStart w:id="18" w:name="_Toc529738829"/>
+      <w:bookmarkStart w:id="19" w:name="_Toc530092207"/>
       <w:r>
         <w:t>Cierre</w:t>
       </w:r>
-      <w:bookmarkEnd w:id="17"/>
       <w:bookmarkEnd w:id="18"/>
+      <w:bookmarkEnd w:id="19"/>
     </w:p>
     <w:p>
       <w:pPr>
@@ -4947,7 +4895,7 @@
           <w:szCs w:val="28"/>
         </w:rPr>
       </w:pPr>
-      <w:bookmarkStart w:id="19" w:name="_Toc530092208"/>
+      <w:bookmarkStart w:id="20" w:name="_Toc530092208"/>
       <w:r>
         <w:rPr>
           <w:rFonts w:ascii="Arial" w:hAnsi="Arial" w:cs="Arial"/>
@@ -4958,7 +4906,7 @@
         </w:rPr>
         <w:t>Formato de solicitud del cambio</w:t>
       </w:r>
-      <w:bookmarkEnd w:id="19"/>
+      <w:bookmarkEnd w:id="20"/>
     </w:p>
     <w:p>
       <w:pPr>
@@ -5050,30 +4998,8 @@
               <w:rPr>
                 <w:rFonts w:ascii="Arial" w:hAnsi="Arial" w:cs="Arial"/>
               </w:rPr>
-              <w:t xml:space="preserve">Fecha: </w:t>
-            </w:r>
-            <w:proofErr w:type="spellStart"/>
-            <w:r>
-              <w:rPr>
-                <w:rFonts w:ascii="Arial" w:hAnsi="Arial" w:cs="Arial"/>
-              </w:rPr>
-              <w:t>dd</w:t>
-            </w:r>
-            <w:proofErr w:type="spellEnd"/>
-            <w:r>
-              <w:rPr>
-                <w:rFonts w:ascii="Arial" w:hAnsi="Arial" w:cs="Arial"/>
-              </w:rPr>
-              <w:t>-mm-</w:t>
-            </w:r>
-            <w:proofErr w:type="spellStart"/>
-            <w:r>
-              <w:rPr>
-                <w:rFonts w:ascii="Arial" w:hAnsi="Arial" w:cs="Arial"/>
-              </w:rPr>
-              <w:t>yyyy</w:t>
-            </w:r>
-            <w:proofErr w:type="spellEnd"/>
+              <w:t>Fecha: dd-mm-yyyy</w:t>
+            </w:r>
           </w:p>
         </w:tc>
       </w:tr>
@@ -5318,30 +5244,8 @@
               <w:rPr>
                 <w:rFonts w:ascii="Arial" w:hAnsi="Arial" w:cs="Arial"/>
               </w:rPr>
-              <w:t xml:space="preserve">Inicio de atención: </w:t>
-            </w:r>
-            <w:proofErr w:type="spellStart"/>
-            <w:r>
-              <w:rPr>
-                <w:rFonts w:ascii="Arial" w:hAnsi="Arial" w:cs="Arial"/>
-              </w:rPr>
-              <w:t>dd</w:t>
-            </w:r>
-            <w:proofErr w:type="spellEnd"/>
-            <w:r>
-              <w:rPr>
-                <w:rFonts w:ascii="Arial" w:hAnsi="Arial" w:cs="Arial"/>
-              </w:rPr>
-              <w:t>-mm-</w:t>
-            </w:r>
-            <w:proofErr w:type="spellStart"/>
-            <w:r>
-              <w:rPr>
-                <w:rFonts w:ascii="Arial" w:hAnsi="Arial" w:cs="Arial"/>
-              </w:rPr>
-              <w:t>yyyy</w:t>
-            </w:r>
-            <w:proofErr w:type="spellEnd"/>
+              <w:t>Inicio de atención: dd-mm-yyyy</w:t>
+            </w:r>
           </w:p>
         </w:tc>
         <w:tc>
@@ -5359,30 +5263,8 @@
               <w:rPr>
                 <w:rFonts w:ascii="Arial" w:hAnsi="Arial" w:cs="Arial"/>
               </w:rPr>
-              <w:t xml:space="preserve">Fin de atención: </w:t>
-            </w:r>
-            <w:proofErr w:type="spellStart"/>
-            <w:r>
-              <w:rPr>
-                <w:rFonts w:ascii="Arial" w:hAnsi="Arial" w:cs="Arial"/>
-              </w:rPr>
-              <w:t>dd</w:t>
-            </w:r>
-            <w:proofErr w:type="spellEnd"/>
-            <w:r>
-              <w:rPr>
-                <w:rFonts w:ascii="Arial" w:hAnsi="Arial" w:cs="Arial"/>
-              </w:rPr>
-              <w:t>-mm-</w:t>
-            </w:r>
-            <w:proofErr w:type="spellStart"/>
-            <w:r>
-              <w:rPr>
-                <w:rFonts w:ascii="Arial" w:hAnsi="Arial" w:cs="Arial"/>
-              </w:rPr>
-              <w:t>yyyy</w:t>
-            </w:r>
-            <w:proofErr w:type="spellEnd"/>
+              <w:t>Fin de atención: dd-mm-yyyy</w:t>
+            </w:r>
           </w:p>
         </w:tc>
       </w:tr>
@@ -5468,30 +5350,8 @@
               <w:rPr>
                 <w:rFonts w:ascii="Arial" w:hAnsi="Arial" w:cs="Arial"/>
               </w:rPr>
-              <w:t xml:space="preserve">Fecha de Implementación: </w:t>
-            </w:r>
-            <w:proofErr w:type="spellStart"/>
-            <w:r>
-              <w:rPr>
-                <w:rFonts w:ascii="Arial" w:hAnsi="Arial" w:cs="Arial"/>
-              </w:rPr>
-              <w:t>dd</w:t>
-            </w:r>
-            <w:proofErr w:type="spellEnd"/>
-            <w:r>
-              <w:rPr>
-                <w:rFonts w:ascii="Arial" w:hAnsi="Arial" w:cs="Arial"/>
-              </w:rPr>
-              <w:t>-mm-</w:t>
-            </w:r>
-            <w:proofErr w:type="spellStart"/>
-            <w:r>
-              <w:rPr>
-                <w:rFonts w:ascii="Arial" w:hAnsi="Arial" w:cs="Arial"/>
-              </w:rPr>
-              <w:t>yyyy</w:t>
-            </w:r>
-            <w:proofErr w:type="spellEnd"/>
+              <w:t>Fecha de Implementación: dd-mm-yyyy</w:t>
+            </w:r>
           </w:p>
         </w:tc>
         <w:tc>
@@ -5509,30 +5369,8 @@
               <w:rPr>
                 <w:rFonts w:ascii="Arial" w:hAnsi="Arial" w:cs="Arial"/>
               </w:rPr>
-              <w:t xml:space="preserve">Fecha de Verificación: </w:t>
-            </w:r>
-            <w:proofErr w:type="spellStart"/>
-            <w:r>
-              <w:rPr>
-                <w:rFonts w:ascii="Arial" w:hAnsi="Arial" w:cs="Arial"/>
-              </w:rPr>
-              <w:t>dd</w:t>
-            </w:r>
-            <w:proofErr w:type="spellEnd"/>
-            <w:r>
-              <w:rPr>
-                <w:rFonts w:ascii="Arial" w:hAnsi="Arial" w:cs="Arial"/>
-              </w:rPr>
-              <w:t>-mm-</w:t>
-            </w:r>
-            <w:proofErr w:type="spellStart"/>
-            <w:r>
-              <w:rPr>
-                <w:rFonts w:ascii="Arial" w:hAnsi="Arial" w:cs="Arial"/>
-              </w:rPr>
-              <w:t>yyyy</w:t>
-            </w:r>
-            <w:proofErr w:type="spellEnd"/>
+              <w:t>Fecha de Verificación: dd-mm-yyyy</w:t>
+            </w:r>
           </w:p>
         </w:tc>
       </w:tr>
@@ -6137,7 +5975,7 @@
           <w:szCs w:val="28"/>
         </w:rPr>
       </w:pPr>
-      <w:bookmarkStart w:id="20" w:name="_Toc530092209"/>
+      <w:bookmarkStart w:id="21" w:name="_Toc530092209"/>
       <w:r>
         <w:rPr>
           <w:rFonts w:ascii="Arial" w:hAnsi="Arial" w:cs="Arial"/>
@@ -6148,7 +5986,7 @@
         </w:rPr>
         <w:t>Tablas para la gestión del cambio</w:t>
       </w:r>
-      <w:bookmarkEnd w:id="20"/>
+      <w:bookmarkEnd w:id="21"/>
     </w:p>
     <w:p>
       <w:pPr>
@@ -6188,14 +6026,14 @@
           <w:lang w:eastAsia="es-PE"/>
         </w:rPr>
       </w:pPr>
-      <w:bookmarkStart w:id="21" w:name="_Toc530092210"/>
+      <w:bookmarkStart w:id="22" w:name="_Toc530092210"/>
       <w:r>
         <w:rPr>
           <w:lang w:eastAsia="es-PE"/>
         </w:rPr>
         <w:t>Tabla de Estados de Solicitud del cambio</w:t>
       </w:r>
-      <w:bookmarkEnd w:id="21"/>
+      <w:bookmarkEnd w:id="22"/>
       <w:r>
         <w:rPr>
           <w:lang w:eastAsia="es-PE"/>
@@ -6935,7 +6773,7 @@
           <w:lang w:eastAsia="es-PE"/>
         </w:rPr>
       </w:pPr>
-      <w:bookmarkStart w:id="22" w:name="_Toc530092211"/>
+      <w:bookmarkStart w:id="23" w:name="_Toc530092211"/>
       <w:r>
         <w:rPr>
           <w:lang w:eastAsia="es-PE"/>
@@ -6948,7 +6786,7 @@
         </w:rPr>
         <w:t>Clasificación de la solicitud del cambio</w:t>
       </w:r>
-      <w:bookmarkEnd w:id="22"/>
+      <w:bookmarkEnd w:id="23"/>
       <w:r>
         <w:rPr>
           <w:lang w:eastAsia="es-PE"/>
@@ -7245,7 +7083,7 @@
           <w:lang w:eastAsia="es-PE"/>
         </w:rPr>
       </w:pPr>
-      <w:bookmarkStart w:id="23" w:name="_Toc530092212"/>
+      <w:bookmarkStart w:id="24" w:name="_Toc530092212"/>
       <w:r>
         <w:rPr>
           <w:lang w:eastAsia="es-PE"/>
@@ -7258,7 +7096,7 @@
         </w:rPr>
         <w:t>Impacto de la solicitud del cambio</w:t>
       </w:r>
-      <w:bookmarkEnd w:id="23"/>
+      <w:bookmarkEnd w:id="24"/>
     </w:p>
     <w:p>
       <w:pPr>
@@ -7554,7 +7392,7 @@
           <w:lang w:eastAsia="es-PE"/>
         </w:rPr>
       </w:pPr>
-      <w:bookmarkStart w:id="24" w:name="_Toc530092213"/>
+      <w:bookmarkStart w:id="25" w:name="_Toc530092213"/>
       <w:r>
         <w:rPr>
           <w:lang w:eastAsia="es-PE"/>
@@ -7567,7 +7405,7 @@
         </w:rPr>
         <w:t>Riesgos de la solicitud del cambio</w:t>
       </w:r>
-      <w:bookmarkEnd w:id="24"/>
+      <w:bookmarkEnd w:id="25"/>
     </w:p>
     <w:p>
       <w:pPr>
@@ -7960,7 +7798,7 @@
           <w:szCs w:val="28"/>
         </w:rPr>
       </w:pPr>
-      <w:bookmarkStart w:id="25" w:name="_Toc530092214"/>
+      <w:bookmarkStart w:id="26" w:name="_Toc530092214"/>
       <w:r>
         <w:rPr>
           <w:rFonts w:ascii="Arial" w:hAnsi="Arial" w:cs="Arial"/>
@@ -7971,7 +7809,7 @@
         </w:rPr>
         <w:t>Formato de riesgos, formato de impacto, matrices</w:t>
       </w:r>
-      <w:bookmarkEnd w:id="25"/>
+      <w:bookmarkEnd w:id="26"/>
     </w:p>
     <w:p>
       <w:pPr>
@@ -7992,14 +7830,14 @@
           <w:lang w:eastAsia="es-PE"/>
         </w:rPr>
       </w:pPr>
-      <w:bookmarkStart w:id="26" w:name="_Toc530092215"/>
+      <w:bookmarkStart w:id="27" w:name="_Toc530092215"/>
       <w:r>
         <w:rPr>
           <w:lang w:eastAsia="es-PE"/>
         </w:rPr>
         <w:t>Formato de riesgos</w:t>
       </w:r>
-      <w:bookmarkEnd w:id="26"/>
+      <w:bookmarkEnd w:id="27"/>
     </w:p>
     <w:p>
       <w:pPr>
@@ -8726,7 +8564,6 @@
                 <w:lang w:val="en-US" w:eastAsia="en-US"/>
               </w:rPr>
             </w:pPr>
-            <w:proofErr w:type="spellStart"/>
             <w:r>
               <w:rPr>
                 <w:rFonts w:ascii="Calibri" w:eastAsia="Times New Roman" w:hAnsi="Calibri" w:cs="Calibri"/>
@@ -8735,7 +8572,6 @@
               </w:rPr>
               <w:t>Impacto</w:t>
             </w:r>
-            <w:proofErr w:type="spellEnd"/>
           </w:p>
         </w:tc>
       </w:tr>
@@ -8925,7 +8761,6 @@
                 <w:lang w:val="en-US" w:eastAsia="en-US"/>
               </w:rPr>
             </w:pPr>
-            <w:proofErr w:type="spellStart"/>
             <w:r>
               <w:rPr>
                 <w:rFonts w:ascii="Calibri" w:eastAsia="Times New Roman" w:hAnsi="Calibri" w:cs="Calibri"/>
@@ -8934,7 +8769,6 @@
               </w:rPr>
               <w:t>Urgencia</w:t>
             </w:r>
-            <w:proofErr w:type="spellEnd"/>
           </w:p>
         </w:tc>
         <w:tc>
@@ -9381,7 +9215,6 @@
                 <w:lang w:val="en-US" w:eastAsia="en-US"/>
               </w:rPr>
             </w:pPr>
-            <w:proofErr w:type="spellStart"/>
             <w:r>
               <w:rPr>
                 <w:rFonts w:ascii="Calibri" w:eastAsia="Times New Roman" w:hAnsi="Calibri" w:cs="Calibri"/>
@@ -9390,7 +9223,6 @@
               </w:rPr>
               <w:t>Urgente</w:t>
             </w:r>
-            <w:proofErr w:type="spellEnd"/>
           </w:p>
         </w:tc>
       </w:tr>
@@ -9673,7 +9505,7 @@
           <w:szCs w:val="28"/>
         </w:rPr>
       </w:pPr>
-      <w:bookmarkStart w:id="27" w:name="_Toc530092216"/>
+      <w:bookmarkStart w:id="28" w:name="_Toc530092216"/>
       <w:r>
         <w:rPr>
           <w:rFonts w:ascii="Arial" w:hAnsi="Arial" w:cs="Arial"/>
@@ -9684,7 +9516,7 @@
         </w:rPr>
         <w:t>Diagrama del proceso de gestión de cambios</w:t>
       </w:r>
-      <w:bookmarkEnd w:id="27"/>
+      <w:bookmarkEnd w:id="28"/>
     </w:p>
     <w:p>
       <w:pPr>
@@ -9793,16 +9625,7 @@
           <w:rFonts w:ascii="Arial" w:hAnsi="Arial" w:cs="Arial"/>
           <w:i/>
         </w:rPr>
-        <w:t>Mg. Lenis Wong Portill</w:t>
-      </w:r>
-      <w:bookmarkStart w:id="28" w:name="_GoBack"/>
-      <w:bookmarkEnd w:id="28"/>
-      <w:r>
-        <w:rPr>
-          <w:rFonts w:ascii="Arial" w:hAnsi="Arial" w:cs="Arial"/>
-          <w:i/>
-        </w:rPr>
-        <w:t>o</w:t>
+        <w:t>Mg. Lenis Wong Portillo</w:t>
       </w:r>
     </w:p>
     <w:p>
@@ -11006,23 +10829,7 @@
           <w:rFonts w:ascii="Arial" w:hAnsi="Arial" w:cs="Arial"/>
           <w:lang w:val="es-ES" w:eastAsia="es-PE"/>
         </w:rPr>
-        <w:t xml:space="preserve">La evaluación del impacto y riesgo que implica implementar dicho cambio será realizada en conjunto con otros Arquitectos, Analistas Senior, </w:t>
-      </w:r>
-      <w:proofErr w:type="spellStart"/>
-      <w:r>
-        <w:rPr>
-          <w:rFonts w:ascii="Arial" w:hAnsi="Arial" w:cs="Arial"/>
-          <w:lang w:val="es-ES" w:eastAsia="es-PE"/>
-        </w:rPr>
-        <w:t>DBAs</w:t>
-      </w:r>
-      <w:proofErr w:type="spellEnd"/>
-      <w:r>
-        <w:rPr>
-          <w:rFonts w:ascii="Arial" w:hAnsi="Arial" w:cs="Arial"/>
-          <w:lang w:val="es-ES" w:eastAsia="es-PE"/>
-        </w:rPr>
-        <w:t xml:space="preserve"> e Interesados, de ser necesario.</w:t>
+        <w:t>La evaluación del impacto y riesgo que implica implementar dicho cambio será realizada en conjunto con otros Arquitectos, Analistas Senior, DBAs e Interesados, de ser necesario.</w:t>
       </w:r>
     </w:p>
     <w:p>
@@ -11168,25 +10975,7 @@
           <w:szCs w:val="24"/>
           <w:lang w:eastAsia="es-PE"/>
         </w:rPr>
-        <w:t xml:space="preserve"> Actividad hecha por el </w:t>
-      </w:r>
-      <w:proofErr w:type="spellStart"/>
-      <w:r>
-        <w:rPr>
-          <w:rFonts w:ascii="Arial" w:hAnsi="Arial" w:cs="Arial"/>
-          <w:szCs w:val="24"/>
-          <w:lang w:eastAsia="es-PE"/>
-        </w:rPr>
-        <w:t>Stakeholder</w:t>
-      </w:r>
-      <w:proofErr w:type="spellEnd"/>
-      <w:r>
-        <w:rPr>
-          <w:rFonts w:ascii="Arial" w:hAnsi="Arial" w:cs="Arial"/>
-          <w:szCs w:val="24"/>
-          <w:lang w:eastAsia="es-PE"/>
-        </w:rPr>
-        <w:t>.</w:t>
+        <w:t xml:space="preserve"> Actividad hecha por el Stakeholder.</w:t>
       </w:r>
     </w:p>
     <w:p>
@@ -11772,23 +11561,7 @@
           <w:rFonts w:ascii="Arial" w:hAnsi="Arial" w:cs="Arial"/>
           <w:lang w:eastAsia="es-PE"/>
         </w:rPr>
-        <w:t xml:space="preserve">El plan de </w:t>
-      </w:r>
-      <w:proofErr w:type="spellStart"/>
-      <w:r>
-        <w:rPr>
-          <w:rFonts w:ascii="Arial" w:hAnsi="Arial" w:cs="Arial"/>
-          <w:lang w:eastAsia="es-PE"/>
-        </w:rPr>
-        <w:t>backup</w:t>
-      </w:r>
-      <w:proofErr w:type="spellEnd"/>
-      <w:r>
-        <w:rPr>
-          <w:rFonts w:ascii="Arial" w:hAnsi="Arial" w:cs="Arial"/>
-          <w:lang w:eastAsia="es-PE"/>
-        </w:rPr>
-        <w:t xml:space="preserve"> deberá ser definido por el grupo encargado de la implementación del cambio.</w:t>
+        <w:t>El plan de backup deberá ser definido por el grupo encargado de la implementación del cambio.</w:t>
       </w:r>
     </w:p>
     <w:p>
@@ -12190,23 +11963,7 @@
           <w:rFonts w:ascii="Arial" w:hAnsi="Arial" w:cs="Arial"/>
           <w:lang w:val="es-ES" w:eastAsia="es-PE"/>
         </w:rPr>
-        <w:t xml:space="preserve">El Jefe de Proyecto será el encargado de verificar que la planificación del cambio, los procedimientos de </w:t>
-      </w:r>
-      <w:proofErr w:type="spellStart"/>
-      <w:r>
-        <w:rPr>
-          <w:rFonts w:ascii="Arial" w:hAnsi="Arial" w:cs="Arial"/>
-          <w:lang w:val="es-ES" w:eastAsia="es-PE"/>
-        </w:rPr>
-        <w:t>backup</w:t>
-      </w:r>
-      <w:proofErr w:type="spellEnd"/>
-      <w:r>
-        <w:rPr>
-          <w:rFonts w:ascii="Arial" w:hAnsi="Arial" w:cs="Arial"/>
-          <w:lang w:val="es-ES" w:eastAsia="es-PE"/>
-        </w:rPr>
-        <w:t xml:space="preserve"> y las pruebas a realizarse, se encuentren correctamente definidas y válidas.</w:t>
+        <w:t>El Jefe de Proyecto será el encargado de verificar que la planificación del cambio, los procedimientos de backup y las pruebas a realizarse, se encuentren correctamente definidas y válidas.</w:t>
       </w:r>
     </w:p>
     <w:p>
@@ -12334,25 +12091,7 @@
           <w:szCs w:val="24"/>
           <w:lang w:eastAsia="es-PE"/>
         </w:rPr>
-        <w:t xml:space="preserve"> Actividad hecha por el </w:t>
-      </w:r>
-      <w:proofErr w:type="spellStart"/>
-      <w:r>
-        <w:rPr>
-          <w:rFonts w:ascii="Arial" w:hAnsi="Arial" w:cs="Arial"/>
-          <w:szCs w:val="24"/>
-          <w:lang w:eastAsia="es-PE"/>
-        </w:rPr>
-        <w:t>Stakeholder</w:t>
-      </w:r>
-      <w:proofErr w:type="spellEnd"/>
-      <w:r>
-        <w:rPr>
-          <w:rFonts w:ascii="Arial" w:hAnsi="Arial" w:cs="Arial"/>
-          <w:szCs w:val="24"/>
-          <w:lang w:eastAsia="es-PE"/>
-        </w:rPr>
-        <w:t>.</w:t>
+        <w:t xml:space="preserve"> Actividad hecha por el Stakeholder.</w:t>
       </w:r>
     </w:p>
     <w:p>
@@ -19702,7 +19441,7 @@
 </file>
 
 <file path=customXml/itemProps1.xml><?xml version="1.0" encoding="utf-8"?>
-<ds:datastoreItem xmlns:ds="http://schemas.openxmlformats.org/officeDocument/2006/customXml" ds:itemID="{9C3E881A-FCEB-4D52-A676-E9068CA20639}">
+<ds:datastoreItem xmlns:ds="http://schemas.openxmlformats.org/officeDocument/2006/customXml" ds:itemID="{4F0D8610-B0C6-4BF5-A9B0-F43F8F5CB8CE}">
   <ds:schemaRefs>
     <ds:schemaRef ds:uri="http://schemas.openxmlformats.org/officeDocument/2006/bibliography"/>
   </ds:schemaRefs>

</xml_diff>